<commit_message>
Add suggestion to use Grammarly extension for content correction
</commit_message>
<xml_diff>
--- a/week3/day1_Assignments.docx
+++ b/week3/day1_Assignments.docx
@@ -792,6 +792,62 @@
           <w:noProof/>
         </w:rPr>
         <w:drawing>
+          <wp:inline distT="0" distB="0" distL="0" distR="0" wp14:anchorId="43BDAEF4" wp14:editId="745005CF">
+            <wp:extent cx="5943600" cy="3343275"/>
+            <wp:effectExtent l="0" t="0" r="0" b="9525"/>
+            <wp:docPr id="1632871059" name="Picture 1"/>
+            <wp:cNvGraphicFramePr>
+              <a:graphicFrameLocks xmlns:a="http://schemas.openxmlformats.org/drawingml/2006/main" noChangeAspect="1"/>
+            </wp:cNvGraphicFramePr>
+            <a:graphic xmlns:a="http://schemas.openxmlformats.org/drawingml/2006/main">
+              <a:graphicData uri="http://schemas.openxmlformats.org/drawingml/2006/picture">
+                <pic:pic xmlns:pic="http://schemas.openxmlformats.org/drawingml/2006/picture">
+                  <pic:nvPicPr>
+                    <pic:cNvPr id="0" name="Picture 1"/>
+                    <pic:cNvPicPr>
+                      <a:picLocks noChangeAspect="1" noChangeArrowheads="1"/>
+                    </pic:cNvPicPr>
+                  </pic:nvPicPr>
+                  <pic:blipFill>
+                    <a:blip r:embed="rId6" cstate="print">
+                      <a:extLst>
+                        <a:ext uri="{28A0092B-C50C-407E-A947-70E740481C1C}">
+                          <a14:useLocalDpi xmlns:a14="http://schemas.microsoft.com/office/drawing/2010/main" val="0"/>
+                        </a:ext>
+                      </a:extLst>
+                    </a:blip>
+                    <a:srcRect/>
+                    <a:stretch>
+                      <a:fillRect/>
+                    </a:stretch>
+                  </pic:blipFill>
+                  <pic:spPr bwMode="auto">
+                    <a:xfrm>
+                      <a:off x="0" y="0"/>
+                      <a:ext cx="5943600" cy="3343275"/>
+                    </a:xfrm>
+                    <a:prstGeom prst="rect">
+                      <a:avLst/>
+                    </a:prstGeom>
+                    <a:noFill/>
+                    <a:ln>
+                      <a:noFill/>
+                    </a:ln>
+                  </pic:spPr>
+                </pic:pic>
+              </a:graphicData>
+            </a:graphic>
+          </wp:inline>
+        </w:drawing>
+      </w:r>
+    </w:p>
+    <w:p>
+      <w:r>
+        <w:rPr>
+          <w:noProof/>
+        </w:rPr>
+        <w:lastRenderedPageBreak/>
+        <w:drawing>
           <wp:inline distT="0" distB="0" distL="0" distR="0" wp14:anchorId="43B2E4E1" wp14:editId="5A5EFD34">
             <wp:extent cx="5943600" cy="3343275"/>
             <wp:effectExtent l="0" t="0" r="0" b="9525"/>
@@ -809,7 +865,7 @@
                     </pic:cNvPicPr>
                   </pic:nvPicPr>
                   <pic:blipFill>
-                    <a:blip r:embed="rId6" cstate="print">
+                    <a:blip r:embed="rId7" cstate="print">
                       <a:extLst>
                         <a:ext uri="{28A0092B-C50C-407E-A947-70E740481C1C}">
                           <a14:useLocalDpi xmlns:a14="http://schemas.microsoft.com/office/drawing/2010/main" val="0"/>
@@ -851,7 +907,6 @@
         <w:rPr>
           <w:noProof/>
         </w:rPr>
-        <w:lastRenderedPageBreak/>
         <w:drawing>
           <wp:inline distT="0" distB="0" distL="0" distR="0" wp14:anchorId="0FF0A436" wp14:editId="71A7381B">
             <wp:extent cx="5943600" cy="3343275"/>
@@ -870,7 +925,7 @@
                     </pic:cNvPicPr>
                   </pic:nvPicPr>
                   <pic:blipFill>
-                    <a:blip r:embed="rId7" cstate="print">
+                    <a:blip r:embed="rId8" cstate="print">
                       <a:extLst>
                         <a:ext uri="{28A0092B-C50C-407E-A947-70E740481C1C}">
                           <a14:useLocalDpi xmlns:a14="http://schemas.microsoft.com/office/drawing/2010/main" val="0"/>
@@ -1612,6 +1667,7 @@
   <w:style w:type="character" w:default="1" w:styleId="DefaultParagraphFont">
     <w:name w:val="Default Paragraph Font"/>
     <w:uiPriority w:val="1"/>
+    <w:semiHidden/>
     <w:unhideWhenUsed/>
   </w:style>
   <w:style w:type="table" w:default="1" w:styleId="TableNormal">

</xml_diff>